<commit_message>
still in artcle 3
</commit_message>
<xml_diff>
--- a/基于变分贝叶斯的鱼类摄食行为图像空间变换.docx
+++ b/基于变分贝叶斯的鱼类摄食行为图像空间变换.docx
@@ -1875,7 +1875,7 @@
       <w:pPr>
         <w:jc w:val="center"/>
         <w:rPr>
-          <w:rFonts w:ascii="Times New Roman" w:hAnsi="Times New Roman" w:cs="Times New Roman" w:hint="eastAsia"/>
+          <w:rFonts w:ascii="Times New Roman" w:hAnsi="Times New Roman" w:cs="Times New Roman"/>
           <w:sz w:val="24"/>
           <w:szCs w:val="24"/>
         </w:rPr>
@@ -2003,18 +2003,7 @@
               <w:sz w:val="24"/>
               <w:szCs w:val="24"/>
             </w:rPr>
-            <m:t xml:space="preserve">                         (2.2</m:t>
-          </m:r>
-          <m:r>
-            <m:rPr>
-              <m:sty m:val="p"/>
-            </m:rPr>
-            <w:rPr>
-              <w:rFonts w:ascii="Cambria Math" w:hAnsi="Cambria Math" w:cs="Times New Roman"/>
-              <w:sz w:val="24"/>
-              <w:szCs w:val="24"/>
-            </w:rPr>
-            <m:t>)</m:t>
+            <m:t xml:space="preserve">                         (2.2)</m:t>
           </m:r>
         </m:oMath>
       </m:oMathPara>
@@ -2385,7 +2374,7 @@
         <w:ind w:firstLineChars="177" w:firstLine="425"/>
         <w:jc w:val="left"/>
         <w:rPr>
-          <w:rFonts w:ascii="Times New Roman" w:hAnsi="Times New Roman" w:cs="Times New Roman" w:hint="eastAsia"/>
+          <w:rFonts w:ascii="Times New Roman" w:hAnsi="Times New Roman" w:cs="Times New Roman"/>
           <w:sz w:val="24"/>
           <w:szCs w:val="24"/>
         </w:rPr>
@@ -2939,7 +2928,7 @@
       <w:pPr>
         <w:jc w:val="center"/>
         <w:rPr>
-          <w:rFonts w:ascii="Times New Roman" w:hAnsi="Times New Roman" w:cs="Times New Roman" w:hint="eastAsia"/>
+          <w:rFonts w:ascii="Times New Roman" w:hAnsi="Times New Roman" w:cs="Times New Roman"/>
           <w:szCs w:val="24"/>
         </w:rPr>
       </w:pPr>
@@ -3048,35 +3037,1320 @@
         <w:spacing w:before="240" w:after="120"/>
         <w:ind w:left="357" w:firstLineChars="0" w:hanging="357"/>
         <w:rPr>
+          <w:rFonts w:ascii="黑体" w:eastAsia="黑体" w:hAnsi="黑体"/>
+          <w:sz w:val="30"/>
+          <w:szCs w:val="30"/>
+        </w:rPr>
+      </w:pPr>
+      <w:r>
+        <w:rPr>
           <w:rFonts w:ascii="黑体" w:eastAsia="黑体" w:hAnsi="黑体" w:hint="eastAsia"/>
           <w:sz w:val="30"/>
           <w:szCs w:val="30"/>
         </w:rPr>
-      </w:pPr>
+        <w:lastRenderedPageBreak/>
+        <w:t>3.2.</w:t>
+      </w:r>
+      <w:r>
+        <w:rPr>
+          <w:rFonts w:ascii="黑体" w:eastAsia="黑体" w:hAnsi="黑体"/>
+          <w:sz w:val="30"/>
+          <w:szCs w:val="30"/>
+        </w:rPr>
+        <w:t xml:space="preserve"> </w:t>
+      </w:r>
       <w:r>
         <w:rPr>
           <w:rFonts w:ascii="黑体" w:eastAsia="黑体" w:hAnsi="黑体" w:hint="eastAsia"/>
           <w:sz w:val="30"/>
           <w:szCs w:val="30"/>
         </w:rPr>
+        <w:t>变分贝叶斯推导</w:t>
+      </w:r>
+    </w:p>
+    <w:p>
+      <w:pPr>
+        <w:spacing w:line="400" w:lineRule="exact"/>
+        <w:ind w:firstLineChars="177" w:firstLine="425"/>
+        <w:jc w:val="left"/>
+        <w:rPr>
+          <w:rFonts w:ascii="Times New Roman" w:hAnsi="Times New Roman" w:cs="Times New Roman"/>
+          <w:sz w:val="24"/>
+          <w:szCs w:val="24"/>
+        </w:rPr>
+      </w:pPr>
+      <w:r>
+        <w:rPr>
+          <w:rFonts w:ascii="Times New Roman" w:hAnsi="Times New Roman" w:cs="Times New Roman" w:hint="eastAsia"/>
+          <w:sz w:val="24"/>
+          <w:szCs w:val="24"/>
+        </w:rPr>
+        <w:t>我们假设图像</w:t>
+      </w:r>
+      <m:oMath>
+        <m:r>
+          <w:rPr>
+            <w:rFonts w:ascii="Cambria Math" w:hAnsi="Cambria Math" w:cs="Times New Roman"/>
+            <w:sz w:val="24"/>
+            <w:szCs w:val="24"/>
+          </w:rPr>
+          <m:t>I</m:t>
+        </m:r>
+      </m:oMath>
+      <w:r>
+        <w:rPr>
+          <w:rFonts w:ascii="Times New Roman" w:hAnsi="Times New Roman" w:cs="Times New Roman" w:hint="eastAsia"/>
+          <w:sz w:val="24"/>
+          <w:szCs w:val="24"/>
+        </w:rPr>
+        <w:t>尺寸为</w:t>
+      </w:r>
+      <m:oMath>
+        <m:r>
+          <m:rPr>
+            <m:sty m:val="p"/>
+          </m:rPr>
+          <w:rPr>
+            <w:rFonts w:ascii="Cambria Math" w:hAnsi="Cambria Math" w:cs="Times New Roman" w:hint="eastAsia"/>
+            <w:sz w:val="24"/>
+            <w:szCs w:val="24"/>
+          </w:rPr>
+          <m:t>300</m:t>
+        </m:r>
+        <m:r>
+          <m:rPr>
+            <m:sty m:val="p"/>
+          </m:rPr>
+          <w:rPr>
+            <w:rFonts w:ascii="Cambria Math" w:hAnsi="Cambria Math" w:cs="Times New Roman"/>
+            <w:sz w:val="24"/>
+            <w:szCs w:val="24"/>
+          </w:rPr>
+          <m:t>×</m:t>
+        </m:r>
+        <m:r>
+          <m:rPr>
+            <m:sty m:val="p"/>
+          </m:rPr>
+          <w:rPr>
+            <w:rFonts w:ascii="Cambria Math" w:hAnsi="Cambria Math" w:cs="Times New Roman" w:hint="eastAsia"/>
+            <w:sz w:val="24"/>
+            <w:szCs w:val="24"/>
+          </w:rPr>
+          <m:t>400</m:t>
+        </m:r>
+      </m:oMath>
+      <w:r>
+        <w:rPr>
+          <w:rFonts w:ascii="Times New Roman" w:hAnsi="Times New Roman" w:cs="Times New Roman" w:hint="eastAsia"/>
+          <w:sz w:val="24"/>
+          <w:szCs w:val="24"/>
+        </w:rPr>
+        <w:t>并且为彩色图像，则从概率学的角度该图像可以被视为从一个</w:t>
+      </w:r>
+      <m:oMath>
+        <m:r>
+          <m:rPr>
+            <m:sty m:val="p"/>
+          </m:rPr>
+          <w:rPr>
+            <w:rFonts w:ascii="Cambria Math" w:hAnsi="Cambria Math" w:cs="Times New Roman" w:hint="eastAsia"/>
+            <w:sz w:val="24"/>
+            <w:szCs w:val="24"/>
+          </w:rPr>
+          <m:t>300</m:t>
+        </m:r>
+        <m:r>
+          <m:rPr>
+            <m:sty m:val="p"/>
+          </m:rPr>
+          <w:rPr>
+            <w:rFonts w:ascii="Cambria Math" w:hAnsi="Cambria Math" w:cs="Times New Roman"/>
+            <w:sz w:val="24"/>
+            <w:szCs w:val="24"/>
+          </w:rPr>
+          <m:t>×</m:t>
+        </m:r>
+        <m:r>
+          <m:rPr>
+            <m:sty m:val="p"/>
+          </m:rPr>
+          <w:rPr>
+            <w:rFonts w:ascii="Cambria Math" w:hAnsi="Cambria Math" w:cs="Times New Roman" w:hint="eastAsia"/>
+            <w:sz w:val="24"/>
+            <w:szCs w:val="24"/>
+          </w:rPr>
+          <m:t>400</m:t>
+        </m:r>
+        <m:r>
+          <m:rPr>
+            <m:sty m:val="p"/>
+          </m:rPr>
+          <w:rPr>
+            <w:rFonts w:ascii="Cambria Math" w:hAnsi="Cambria Math" w:cs="Times New Roman"/>
+            <w:sz w:val="24"/>
+            <w:szCs w:val="24"/>
+          </w:rPr>
+          <m:t>×</m:t>
+        </m:r>
+        <m:r>
+          <m:rPr>
+            <m:sty m:val="p"/>
+          </m:rPr>
+          <w:rPr>
+            <w:rFonts w:ascii="Cambria Math" w:hAnsi="Cambria Math" w:cs="Times New Roman" w:hint="eastAsia"/>
+            <w:sz w:val="24"/>
+            <w:szCs w:val="24"/>
+          </w:rPr>
+          <m:t>3</m:t>
+        </m:r>
+      </m:oMath>
+      <w:r>
+        <w:rPr>
+          <w:rFonts w:ascii="Times New Roman" w:hAnsi="Times New Roman" w:cs="Times New Roman" w:hint="eastAsia"/>
+          <w:sz w:val="24"/>
+          <w:szCs w:val="24"/>
+        </w:rPr>
+        <w:t>维的图像空间下的一个观测结果</w:t>
+      </w:r>
+      <w:r>
+        <w:rPr>
+          <w:rFonts w:ascii="Times New Roman" w:hAnsi="Times New Roman" w:cs="Times New Roman" w:hint="eastAsia"/>
+          <w:sz w:val="24"/>
+          <w:szCs w:val="24"/>
+        </w:rPr>
+        <w:t>，概率记作</w:t>
+      </w:r>
+      <m:oMath>
+        <m:r>
+          <m:rPr>
+            <m:sty m:val="p"/>
+          </m:rPr>
+          <w:rPr>
+            <w:rFonts w:ascii="Cambria Math" w:hAnsi="Cambria Math" w:cs="Times New Roman" w:hint="eastAsia"/>
+            <w:sz w:val="24"/>
+            <w:szCs w:val="24"/>
+          </w:rPr>
+          <m:t>p</m:t>
+        </m:r>
+        <m:r>
+          <m:rPr>
+            <m:sty m:val="p"/>
+          </m:rPr>
+          <w:rPr>
+            <w:rFonts w:ascii="Cambria Math" w:hAnsi="Cambria Math" w:cs="Times New Roman"/>
+            <w:sz w:val="24"/>
+            <w:szCs w:val="24"/>
+          </w:rPr>
+          <m:t>(</m:t>
+        </m:r>
+        <m:r>
+          <w:rPr>
+            <w:rFonts w:ascii="Cambria Math" w:hAnsi="Cambria Math" w:cs="Times New Roman"/>
+            <w:sz w:val="24"/>
+            <w:szCs w:val="24"/>
+          </w:rPr>
+          <m:t>I)</m:t>
+        </m:r>
+      </m:oMath>
+      <w:r>
+        <w:rPr>
+          <w:rFonts w:ascii="Times New Roman" w:hAnsi="Times New Roman" w:cs="Times New Roman" w:hint="eastAsia"/>
+          <w:sz w:val="24"/>
+          <w:szCs w:val="24"/>
+        </w:rPr>
+        <w:t>。显然求取这样一个超高维度的概率是十分困难的</w:t>
+      </w:r>
+      <w:r>
+        <w:rPr>
+          <w:rFonts w:ascii="Times New Roman" w:hAnsi="Times New Roman" w:cs="Times New Roman" w:hint="eastAsia"/>
+          <w:sz w:val="24"/>
+          <w:szCs w:val="24"/>
+        </w:rPr>
+        <w:t>，并且在这个超高维空间下大量的变量在我们的观测空间下是没有意义的。比如当这个空间下所有维度的分量都为</w:t>
+      </w:r>
+      <w:r>
+        <w:rPr>
+          <w:rFonts w:ascii="Times New Roman" w:hAnsi="Times New Roman" w:cs="Times New Roman" w:hint="eastAsia"/>
+          <w:sz w:val="24"/>
+          <w:szCs w:val="24"/>
+        </w:rPr>
+        <w:t>0</w:t>
+      </w:r>
+      <w:r>
+        <w:rPr>
+          <w:rFonts w:ascii="Times New Roman" w:hAnsi="Times New Roman" w:cs="Times New Roman" w:hint="eastAsia"/>
+          <w:sz w:val="24"/>
+          <w:szCs w:val="24"/>
+        </w:rPr>
+        <w:t>的时候，则观测结果为一副全黑的图像，这样一副全黑的图像在一般的数据集下都是没有任何实际意义的，所以我们可以认为这样的观测结果出现的概率是</w:t>
+      </w:r>
+      <w:r>
+        <w:rPr>
+          <w:rFonts w:ascii="Times New Roman" w:hAnsi="Times New Roman" w:cs="Times New Roman" w:hint="eastAsia"/>
+          <w:sz w:val="24"/>
+          <w:szCs w:val="24"/>
+        </w:rPr>
+        <w:t>0</w:t>
+      </w:r>
+      <w:r>
+        <w:rPr>
+          <w:rFonts w:ascii="Times New Roman" w:hAnsi="Times New Roman" w:cs="Times New Roman" w:hint="eastAsia"/>
+          <w:sz w:val="24"/>
+          <w:szCs w:val="24"/>
+        </w:rPr>
+        <w:t>。除了</w:t>
+      </w:r>
+      <w:r>
+        <w:rPr>
+          <w:rFonts w:ascii="Times New Roman" w:hAnsi="Times New Roman" w:cs="Times New Roman" w:hint="eastAsia"/>
+          <w:sz w:val="24"/>
+          <w:szCs w:val="24"/>
+        </w:rPr>
+        <w:t>0</w:t>
+      </w:r>
+      <w:r>
+        <w:rPr>
+          <w:rFonts w:ascii="Times New Roman" w:hAnsi="Times New Roman" w:cs="Times New Roman" w:hint="eastAsia"/>
+          <w:sz w:val="24"/>
+          <w:szCs w:val="24"/>
+        </w:rPr>
+        <w:t>以外，大部分的随机出现的各种维度的变量得到的结果都是杂乱无章的数据图，如图</w:t>
+      </w:r>
+      <w:r>
+        <w:rPr>
+          <w:rFonts w:ascii="Times New Roman" w:hAnsi="Times New Roman" w:cs="Times New Roman" w:hint="eastAsia"/>
+          <w:sz w:val="24"/>
+          <w:szCs w:val="24"/>
+        </w:rPr>
+        <w:t>3.3</w:t>
+      </w:r>
+      <w:r>
+        <w:rPr>
+          <w:rFonts w:ascii="Times New Roman" w:hAnsi="Times New Roman" w:cs="Times New Roman" w:hint="eastAsia"/>
+          <w:sz w:val="24"/>
+          <w:szCs w:val="24"/>
+        </w:rPr>
+        <w:t>我们随机生成了一个</w:t>
+      </w:r>
+      <m:oMath>
+        <m:r>
+          <m:rPr>
+            <m:sty m:val="p"/>
+          </m:rPr>
+          <w:rPr>
+            <w:rFonts w:ascii="Cambria Math" w:hAnsi="Cambria Math" w:cs="Times New Roman" w:hint="eastAsia"/>
+            <w:sz w:val="24"/>
+            <w:szCs w:val="24"/>
+          </w:rPr>
+          <m:t>300</m:t>
+        </m:r>
+        <m:r>
+          <m:rPr>
+            <m:sty m:val="p"/>
+          </m:rPr>
+          <w:rPr>
+            <w:rFonts w:ascii="Cambria Math" w:hAnsi="Cambria Math" w:cs="Times New Roman"/>
+            <w:sz w:val="24"/>
+            <w:szCs w:val="24"/>
+          </w:rPr>
+          <m:t>×</m:t>
+        </m:r>
+        <m:r>
+          <m:rPr>
+            <m:sty m:val="p"/>
+          </m:rPr>
+          <w:rPr>
+            <w:rFonts w:ascii="Cambria Math" w:hAnsi="Cambria Math" w:cs="Times New Roman" w:hint="eastAsia"/>
+            <w:sz w:val="24"/>
+            <w:szCs w:val="24"/>
+          </w:rPr>
+          <m:t>400</m:t>
+        </m:r>
+        <m:r>
+          <m:rPr>
+            <m:sty m:val="p"/>
+          </m:rPr>
+          <w:rPr>
+            <w:rFonts w:ascii="Cambria Math" w:hAnsi="Cambria Math" w:cs="Times New Roman"/>
+            <w:sz w:val="24"/>
+            <w:szCs w:val="24"/>
+          </w:rPr>
+          <m:t>×</m:t>
+        </m:r>
+        <m:r>
+          <m:rPr>
+            <m:sty m:val="p"/>
+          </m:rPr>
+          <w:rPr>
+            <w:rFonts w:ascii="Cambria Math" w:hAnsi="Cambria Math" w:cs="Times New Roman" w:hint="eastAsia"/>
+            <w:sz w:val="24"/>
+            <w:szCs w:val="24"/>
+          </w:rPr>
+          <m:t>3</m:t>
+        </m:r>
+      </m:oMath>
+      <w:r>
+        <w:rPr>
+          <w:rFonts w:ascii="Times New Roman" w:hAnsi="Times New Roman" w:cs="Times New Roman" w:hint="eastAsia"/>
+          <w:sz w:val="24"/>
+          <w:szCs w:val="24"/>
+        </w:rPr>
+        <w:t>维的矩阵，得到结果是毫无意义的杂乱无章的矩阵，在一般的数据集下通常得不到这样的观测图。</w:t>
+      </w:r>
+    </w:p>
+    <w:p>
+      <w:pPr>
+        <w:jc w:val="left"/>
+        <w:rPr>
+          <w:rFonts w:ascii="Times New Roman" w:hAnsi="Times New Roman" w:cs="Times New Roman"/>
+          <w:sz w:val="24"/>
+          <w:szCs w:val="24"/>
+        </w:rPr>
+      </w:pPr>
+      <w:r>
+        <w:rPr>
+          <w:rFonts w:ascii="Times New Roman" w:hAnsi="Times New Roman" w:cs="Times New Roman" w:hint="eastAsia"/>
+          <w:i/>
+          <w:noProof/>
+          <w:sz w:val="24"/>
+          <w:szCs w:val="24"/>
+        </w:rPr>
+        <w:drawing>
+          <wp:inline distT="0" distB="0" distL="0" distR="0">
+            <wp:extent cx="5274310" cy="3956050"/>
+            <wp:effectExtent l="0" t="0" r="2540" b="6350"/>
+            <wp:docPr id="16" name="图片 16"/>
+            <wp:cNvGraphicFramePr>
+              <a:graphicFrameLocks xmlns:a="http://schemas.openxmlformats.org/drawingml/2006/main" noChangeAspect="1"/>
+            </wp:cNvGraphicFramePr>
+            <a:graphic xmlns:a="http://schemas.openxmlformats.org/drawingml/2006/main">
+              <a:graphicData uri="http://schemas.openxmlformats.org/drawingml/2006/picture">
+                <pic:pic xmlns:pic="http://schemas.openxmlformats.org/drawingml/2006/picture">
+                  <pic:nvPicPr>
+                    <pic:cNvPr id="16" name="randomimage.png"/>
+                    <pic:cNvPicPr/>
+                  </pic:nvPicPr>
+                  <pic:blipFill>
+                    <a:blip r:embed="rId11">
+                      <a:extLst>
+                        <a:ext uri="{28A0092B-C50C-407E-A947-70E740481C1C}">
+                          <a14:useLocalDpi xmlns:a14="http://schemas.microsoft.com/office/drawing/2010/main" val="0"/>
+                        </a:ext>
+                      </a:extLst>
+                    </a:blip>
+                    <a:stretch>
+                      <a:fillRect/>
+                    </a:stretch>
+                  </pic:blipFill>
+                  <pic:spPr>
+                    <a:xfrm>
+                      <a:off x="0" y="0"/>
+                      <a:ext cx="5274310" cy="3956050"/>
+                    </a:xfrm>
+                    <a:prstGeom prst="rect">
+                      <a:avLst/>
+                    </a:prstGeom>
+                  </pic:spPr>
+                </pic:pic>
+              </a:graphicData>
+            </a:graphic>
+          </wp:inline>
+        </w:drawing>
+      </w:r>
+    </w:p>
+    <w:p>
+      <w:pPr>
+        <w:jc w:val="center"/>
+        <w:rPr>
+          <w:rFonts w:ascii="Times New Roman" w:hAnsi="Times New Roman" w:cs="Times New Roman"/>
+          <w:szCs w:val="24"/>
+        </w:rPr>
+      </w:pPr>
+      <w:r>
+        <w:rPr>
+          <w:rFonts w:ascii="Times New Roman" w:hAnsi="Times New Roman" w:cs="Times New Roman" w:hint="eastAsia"/>
+          <w:szCs w:val="24"/>
+        </w:rPr>
+        <w:t>图</w:t>
+      </w:r>
+      <w:r>
+        <w:rPr>
+          <w:rFonts w:ascii="Times New Roman" w:hAnsi="Times New Roman" w:cs="Times New Roman" w:hint="eastAsia"/>
+          <w:szCs w:val="24"/>
+        </w:rPr>
+        <w:t>3.3</w:t>
+      </w:r>
+      <w:r>
+        <w:rPr>
+          <w:rFonts w:ascii="Times New Roman" w:hAnsi="Times New Roman" w:cs="Times New Roman"/>
+          <w:szCs w:val="24"/>
+        </w:rPr>
+        <w:t xml:space="preserve"> </w:t>
+      </w:r>
+      <w:r>
+        <w:rPr>
+          <w:rFonts w:ascii="Times New Roman" w:hAnsi="Times New Roman" w:cs="Times New Roman" w:hint="eastAsia"/>
+          <w:szCs w:val="24"/>
+        </w:rPr>
+        <w:t>在</w:t>
+      </w:r>
+      <w:r>
+        <w:rPr>
+          <w:rFonts w:ascii="Times New Roman" w:hAnsi="Times New Roman" w:cs="Times New Roman" w:hint="eastAsia"/>
+          <w:szCs w:val="24"/>
+        </w:rPr>
+        <w:t>512*512*3</w:t>
+      </w:r>
+      <w:r>
+        <w:rPr>
+          <w:rFonts w:ascii="Times New Roman" w:hAnsi="Times New Roman" w:cs="Times New Roman" w:hint="eastAsia"/>
+          <w:szCs w:val="24"/>
+        </w:rPr>
+        <w:t>高维空间下随机采样</w:t>
+      </w:r>
+      <w:r>
+        <w:rPr>
+          <w:rFonts w:ascii="Times New Roman" w:hAnsi="Times New Roman" w:cs="Times New Roman" w:hint="eastAsia"/>
+          <w:szCs w:val="24"/>
+        </w:rPr>
+        <w:t>图像</w:t>
+      </w:r>
+    </w:p>
+    <w:p>
+      <w:pPr>
+        <w:spacing w:line="400" w:lineRule="exact"/>
+        <w:ind w:firstLineChars="177" w:firstLine="425"/>
+        <w:jc w:val="left"/>
+        <w:rPr>
+          <w:rFonts w:ascii="Times New Roman" w:hAnsi="Times New Roman" w:cs="Times New Roman"/>
+          <w:sz w:val="24"/>
+          <w:szCs w:val="24"/>
+        </w:rPr>
+      </w:pPr>
+      <w:r>
+        <w:rPr>
+          <w:rFonts w:ascii="Times New Roman" w:hAnsi="Times New Roman" w:cs="Times New Roman" w:hint="eastAsia"/>
+          <w:sz w:val="24"/>
+          <w:szCs w:val="24"/>
+        </w:rPr>
+        <w:t>在一般数据集下的图像样本</w:t>
+      </w:r>
+      <w:r>
+        <w:rPr>
+          <w:rFonts w:ascii="Times New Roman" w:hAnsi="Times New Roman" w:cs="Times New Roman" w:hint="eastAsia"/>
+          <w:sz w:val="24"/>
+          <w:szCs w:val="24"/>
+        </w:rPr>
+        <w:t>实际上是按照一定规则在超高维空间下进行观测，</w:t>
+      </w:r>
+      <w:r>
+        <w:rPr>
+          <w:rFonts w:ascii="Times New Roman" w:hAnsi="Times New Roman" w:cs="Times New Roman" w:hint="eastAsia"/>
+          <w:sz w:val="24"/>
+          <w:szCs w:val="24"/>
+        </w:rPr>
+        <w:t>其观测结果与图像拍摄场景和拍摄角度有关。更具体的说，观测的过程是在有约束和条件的在高维空间下进行观测。于是我们将图像的观测过程描述为两个步骤，首先在某个隐含空间下进行条件观察，在隐含空间下的状态下而得到图像空间下的观察结果，其概率图模型如图</w:t>
+      </w:r>
+      <w:r>
+        <w:rPr>
+          <w:rFonts w:ascii="Times New Roman" w:hAnsi="Times New Roman" w:cs="Times New Roman" w:hint="eastAsia"/>
+          <w:sz w:val="24"/>
+          <w:szCs w:val="24"/>
+        </w:rPr>
+        <w:t>3.4</w:t>
+      </w:r>
+      <w:r>
+        <w:rPr>
+          <w:rFonts w:ascii="Times New Roman" w:hAnsi="Times New Roman" w:cs="Times New Roman" w:hint="eastAsia"/>
+          <w:sz w:val="24"/>
+          <w:szCs w:val="24"/>
+        </w:rPr>
+        <w:t>所示。隐含空间被定义为</w:t>
+      </w:r>
+      <w:r>
+        <w:rPr>
+          <w:rFonts w:ascii="Times New Roman" w:hAnsi="Times New Roman" w:cs="Times New Roman" w:hint="eastAsia"/>
+          <w:sz w:val="24"/>
+          <w:szCs w:val="24"/>
+        </w:rPr>
+        <w:t>z</w:t>
+      </w:r>
+      <w:r>
+        <w:rPr>
+          <w:rFonts w:ascii="Times New Roman" w:hAnsi="Times New Roman" w:cs="Times New Roman"/>
+          <w:sz w:val="24"/>
+          <w:szCs w:val="24"/>
+        </w:rPr>
+        <w:t>,</w:t>
+      </w:r>
+      <w:r>
+        <w:rPr>
+          <w:rFonts w:ascii="Times New Roman" w:hAnsi="Times New Roman" w:cs="Times New Roman" w:hint="eastAsia"/>
+          <w:sz w:val="24"/>
+          <w:szCs w:val="24"/>
+        </w:rPr>
         <w:lastRenderedPageBreak/>
-        <w:t>3.2.</w:t>
-      </w:r>
-      <w:r>
+        <w:t>而图像的观测结果定义为</w:t>
+      </w:r>
+      <w:r>
+        <w:rPr>
+          <w:rFonts w:ascii="Times New Roman" w:hAnsi="Times New Roman" w:cs="Times New Roman" w:hint="eastAsia"/>
+          <w:sz w:val="24"/>
+          <w:szCs w:val="24"/>
+        </w:rPr>
+        <w:t>x</w:t>
+      </w:r>
+      <w:r>
+        <w:rPr>
+          <w:rFonts w:ascii="Times New Roman" w:hAnsi="Times New Roman" w:cs="Times New Roman" w:hint="eastAsia"/>
+          <w:sz w:val="24"/>
+          <w:szCs w:val="24"/>
+        </w:rPr>
+        <w:t>。</w:t>
+      </w:r>
+      <w:r>
+        <w:rPr>
+          <w:rFonts w:ascii="Times New Roman" w:hAnsi="Times New Roman" w:cs="Times New Roman" w:hint="eastAsia"/>
+          <w:sz w:val="24"/>
+          <w:szCs w:val="24"/>
+        </w:rPr>
+        <w:t>图像的生成过程可以描述如下，首先在隐藏空间下生成隐含空间变量其概率可以表示为</w:t>
+      </w:r>
+      <m:oMath>
+        <m:sSub>
+          <m:sSubPr>
+            <m:ctrlPr>
+              <w:rPr>
+                <w:rFonts w:ascii="Cambria Math" w:hAnsi="Cambria Math" w:cs="Times New Roman"/>
+                <w:sz w:val="24"/>
+                <w:szCs w:val="24"/>
+              </w:rPr>
+            </m:ctrlPr>
+          </m:sSubPr>
+          <m:e>
+            <m:r>
+              <w:rPr>
+                <w:rFonts w:ascii="Cambria Math" w:hAnsi="Cambria Math" w:cs="Times New Roman" w:hint="eastAsia"/>
+                <w:sz w:val="24"/>
+                <w:szCs w:val="24"/>
+              </w:rPr>
+              <m:t>p</m:t>
+            </m:r>
+          </m:e>
+          <m:sub>
+            <m:r>
+              <w:rPr>
+                <w:rFonts w:ascii="Cambria Math" w:hAnsi="Cambria Math" w:cs="Times New Roman"/>
+                <w:sz w:val="24"/>
+                <w:szCs w:val="24"/>
+              </w:rPr>
+              <m:t>θ</m:t>
+            </m:r>
+          </m:sub>
+        </m:sSub>
+        <m:d>
+          <m:dPr>
+            <m:ctrlPr>
+              <w:rPr>
+                <w:rFonts w:ascii="Cambria Math" w:hAnsi="Cambria Math" w:cs="Times New Roman"/>
+                <w:i/>
+                <w:sz w:val="24"/>
+                <w:szCs w:val="24"/>
+              </w:rPr>
+            </m:ctrlPr>
+          </m:dPr>
+          <m:e>
+            <m:r>
+              <w:rPr>
+                <w:rFonts w:ascii="Cambria Math" w:hAnsi="Cambria Math" w:cs="Times New Roman"/>
+                <w:sz w:val="24"/>
+                <w:szCs w:val="24"/>
+              </w:rPr>
+              <m:t>z</m:t>
+            </m:r>
+          </m:e>
+        </m:d>
+      </m:oMath>
+      <w:r>
+        <w:rPr>
+          <w:rFonts w:ascii="Times New Roman" w:hAnsi="Times New Roman" w:cs="Times New Roman" w:hint="eastAsia"/>
+          <w:sz w:val="24"/>
+          <w:szCs w:val="24"/>
+        </w:rPr>
+        <w:t>，在隐变量的基础下得到的图像空间的概率可以表示为</w:t>
+      </w:r>
+      <m:oMath>
+        <m:sSub>
+          <m:sSubPr>
+            <m:ctrlPr>
+              <w:rPr>
+                <w:rFonts w:ascii="Cambria Math" w:hAnsi="Cambria Math" w:cs="Times New Roman"/>
+                <w:sz w:val="24"/>
+                <w:szCs w:val="24"/>
+              </w:rPr>
+            </m:ctrlPr>
+          </m:sSubPr>
+          <m:e>
+            <m:r>
+              <w:rPr>
+                <w:rFonts w:ascii="Cambria Math" w:hAnsi="Cambria Math" w:cs="Times New Roman" w:hint="eastAsia"/>
+                <w:sz w:val="24"/>
+                <w:szCs w:val="24"/>
+              </w:rPr>
+              <m:t>p</m:t>
+            </m:r>
+          </m:e>
+          <m:sub>
+            <m:r>
+              <w:rPr>
+                <w:rFonts w:ascii="Cambria Math" w:hAnsi="Cambria Math" w:cs="Times New Roman"/>
+                <w:sz w:val="24"/>
+                <w:szCs w:val="24"/>
+              </w:rPr>
+              <m:t>θ</m:t>
+            </m:r>
+          </m:sub>
+        </m:sSub>
+        <m:d>
+          <m:dPr>
+            <m:ctrlPr>
+              <w:rPr>
+                <w:rFonts w:ascii="Cambria Math" w:hAnsi="Cambria Math" w:cs="Times New Roman"/>
+                <w:i/>
+                <w:sz w:val="24"/>
+                <w:szCs w:val="24"/>
+              </w:rPr>
+            </m:ctrlPr>
+          </m:dPr>
+          <m:e>
+            <m:r>
+              <w:rPr>
+                <w:rFonts w:ascii="Cambria Math" w:hAnsi="Cambria Math" w:cs="Times New Roman" w:hint="eastAsia"/>
+                <w:sz w:val="24"/>
+                <w:szCs w:val="24"/>
+              </w:rPr>
+              <m:t>x</m:t>
+            </m:r>
+            <m:r>
+              <w:rPr>
+                <w:rFonts w:ascii="Cambria Math" w:hAnsi="Cambria Math" w:cs="Times New Roman"/>
+                <w:sz w:val="24"/>
+                <w:szCs w:val="24"/>
+              </w:rPr>
+              <m:t xml:space="preserve"> | </m:t>
+            </m:r>
+            <m:r>
+              <w:rPr>
+                <w:rFonts w:ascii="Cambria Math" w:hAnsi="Cambria Math" w:cs="Times New Roman"/>
+                <w:sz w:val="24"/>
+                <w:szCs w:val="24"/>
+              </w:rPr>
+              <m:t>z</m:t>
+            </m:r>
+          </m:e>
+        </m:d>
+      </m:oMath>
+      <w:r>
+        <w:rPr>
+          <w:rFonts w:ascii="Times New Roman" w:hAnsi="Times New Roman" w:cs="Times New Roman" w:hint="eastAsia"/>
+          <w:sz w:val="24"/>
+          <w:szCs w:val="24"/>
+        </w:rPr>
+        <w:t>,</w:t>
+      </w:r>
+      <w:r>
+        <w:rPr>
+          <w:rFonts w:ascii="Times New Roman" w:hAnsi="Times New Roman" w:cs="Times New Roman" w:hint="eastAsia"/>
+          <w:sz w:val="24"/>
+          <w:szCs w:val="24"/>
+        </w:rPr>
+        <w:t>所以最后的生成式模型表达为</w:t>
+      </w:r>
+      <m:oMath>
+        <m:sSub>
+          <m:sSubPr>
+            <m:ctrlPr>
+              <w:rPr>
+                <w:rFonts w:ascii="Cambria Math" w:hAnsi="Cambria Math" w:cs="Times New Roman"/>
+                <w:sz w:val="24"/>
+                <w:szCs w:val="24"/>
+              </w:rPr>
+            </m:ctrlPr>
+          </m:sSubPr>
+          <m:e>
+            <m:r>
+              <w:rPr>
+                <w:rFonts w:ascii="Cambria Math" w:hAnsi="Cambria Math" w:cs="Times New Roman" w:hint="eastAsia"/>
+                <w:sz w:val="24"/>
+                <w:szCs w:val="24"/>
+              </w:rPr>
+              <m:t>p</m:t>
+            </m:r>
+          </m:e>
+          <m:sub>
+            <m:r>
+              <w:rPr>
+                <w:rFonts w:ascii="Cambria Math" w:hAnsi="Cambria Math" w:cs="Times New Roman"/>
+                <w:sz w:val="24"/>
+                <w:szCs w:val="24"/>
+              </w:rPr>
+              <m:t>θ</m:t>
+            </m:r>
+          </m:sub>
+        </m:sSub>
+        <m:d>
+          <m:dPr>
+            <m:ctrlPr>
+              <w:rPr>
+                <w:rFonts w:ascii="Cambria Math" w:hAnsi="Cambria Math" w:cs="Times New Roman"/>
+                <w:i/>
+                <w:sz w:val="24"/>
+                <w:szCs w:val="24"/>
+              </w:rPr>
+            </m:ctrlPr>
+          </m:dPr>
+          <m:e>
+            <m:r>
+              <w:rPr>
+                <w:rFonts w:ascii="Cambria Math" w:hAnsi="Cambria Math" w:cs="Times New Roman"/>
+                <w:sz w:val="24"/>
+                <w:szCs w:val="24"/>
+              </w:rPr>
+              <m:t>z</m:t>
+            </m:r>
+          </m:e>
+        </m:d>
+        <m:r>
+          <m:rPr>
+            <m:sty m:val="p"/>
+          </m:rPr>
+          <w:rPr>
+            <w:rFonts w:ascii="MS Mincho" w:eastAsia="MS Mincho" w:hAnsi="MS Mincho" w:cs="MS Mincho" w:hint="eastAsia"/>
+            <w:sz w:val="24"/>
+            <w:szCs w:val="24"/>
+          </w:rPr>
+          <m:t>*</m:t>
+        </m:r>
+        <m:sSub>
+          <m:sSubPr>
+            <m:ctrlPr>
+              <w:rPr>
+                <w:rFonts w:ascii="Cambria Math" w:hAnsi="Cambria Math" w:cs="Times New Roman"/>
+                <w:sz w:val="24"/>
+                <w:szCs w:val="24"/>
+              </w:rPr>
+            </m:ctrlPr>
+          </m:sSubPr>
+          <m:e>
+            <m:r>
+              <w:rPr>
+                <w:rFonts w:ascii="Cambria Math" w:hAnsi="Cambria Math" w:cs="Times New Roman" w:hint="eastAsia"/>
+                <w:sz w:val="24"/>
+                <w:szCs w:val="24"/>
+              </w:rPr>
+              <m:t>p</m:t>
+            </m:r>
+          </m:e>
+          <m:sub>
+            <m:r>
+              <w:rPr>
+                <w:rFonts w:ascii="Cambria Math" w:hAnsi="Cambria Math" w:cs="Times New Roman"/>
+                <w:sz w:val="24"/>
+                <w:szCs w:val="24"/>
+              </w:rPr>
+              <m:t>θ</m:t>
+            </m:r>
+          </m:sub>
+        </m:sSub>
+        <m:d>
+          <m:dPr>
+            <m:ctrlPr>
+              <w:rPr>
+                <w:rFonts w:ascii="Cambria Math" w:hAnsi="Cambria Math" w:cs="Times New Roman"/>
+                <w:i/>
+                <w:sz w:val="24"/>
+                <w:szCs w:val="24"/>
+              </w:rPr>
+            </m:ctrlPr>
+          </m:dPr>
+          <m:e>
+            <m:r>
+              <w:rPr>
+                <w:rFonts w:ascii="Cambria Math" w:hAnsi="Cambria Math" w:cs="Times New Roman" w:hint="eastAsia"/>
+                <w:sz w:val="24"/>
+                <w:szCs w:val="24"/>
+              </w:rPr>
+              <m:t>x</m:t>
+            </m:r>
+            <m:r>
+              <w:rPr>
+                <w:rFonts w:ascii="Cambria Math" w:hAnsi="Cambria Math" w:cs="Times New Roman"/>
+                <w:sz w:val="24"/>
+                <w:szCs w:val="24"/>
+              </w:rPr>
+              <m:t xml:space="preserve"> | z</m:t>
+            </m:r>
+          </m:e>
+        </m:d>
+      </m:oMath>
+      <w:r>
+        <w:rPr>
+          <w:rFonts w:ascii="Times New Roman" w:hAnsi="Times New Roman" w:cs="Times New Roman" w:hint="eastAsia"/>
+          <w:sz w:val="24"/>
+          <w:szCs w:val="24"/>
+        </w:rPr>
+        <w:t>图</w:t>
+      </w:r>
+      <w:r>
+        <w:rPr>
+          <w:rFonts w:ascii="Times New Roman" w:hAnsi="Times New Roman" w:cs="Times New Roman" w:hint="eastAsia"/>
+          <w:sz w:val="24"/>
+          <w:szCs w:val="24"/>
+        </w:rPr>
+        <w:t>3.4</w:t>
+      </w:r>
+      <w:r>
+        <w:rPr>
+          <w:rFonts w:ascii="Times New Roman" w:hAnsi="Times New Roman" w:cs="Times New Roman" w:hint="eastAsia"/>
+          <w:sz w:val="24"/>
+          <w:szCs w:val="24"/>
+        </w:rPr>
+        <w:t>中的实线则表示生成式模型</w:t>
+      </w:r>
+      <w:r>
+        <w:rPr>
+          <w:rFonts w:ascii="Times New Roman" w:hAnsi="Times New Roman" w:cs="Times New Roman" w:hint="eastAsia"/>
+          <w:sz w:val="24"/>
+          <w:szCs w:val="24"/>
+        </w:rPr>
+        <w:t>。</w:t>
+      </w:r>
+      <w:r>
+        <w:rPr>
+          <w:rFonts w:ascii="Times New Roman" w:hAnsi="Times New Roman" w:cs="Times New Roman" w:hint="eastAsia"/>
+          <w:sz w:val="24"/>
+          <w:szCs w:val="24"/>
+        </w:rPr>
+        <w:t>而图中的虚线为对隐含空间的推理，当已知图像空间下观测结果为</w:t>
+      </w:r>
+      <w:r>
+        <w:rPr>
+          <w:rFonts w:ascii="Times New Roman" w:hAnsi="Times New Roman" w:cs="Times New Roman" w:hint="eastAsia"/>
+          <w:sz w:val="24"/>
+          <w:szCs w:val="24"/>
+        </w:rPr>
+        <w:t>x</w:t>
+      </w:r>
+      <w:r>
+        <w:rPr>
+          <w:rFonts w:ascii="Times New Roman" w:hAnsi="Times New Roman" w:cs="Times New Roman" w:hint="eastAsia"/>
+          <w:sz w:val="24"/>
+          <w:szCs w:val="24"/>
+        </w:rPr>
+        <w:t>时，则隐含空间变量为</w:t>
+      </w:r>
+      <w:r>
+        <w:rPr>
+          <w:rFonts w:ascii="Times New Roman" w:hAnsi="Times New Roman" w:cs="Times New Roman" w:hint="eastAsia"/>
+          <w:sz w:val="24"/>
+          <w:szCs w:val="24"/>
+        </w:rPr>
+        <w:t>z</w:t>
+      </w:r>
+      <w:r>
+        <w:rPr>
+          <w:rFonts w:ascii="Times New Roman" w:hAnsi="Times New Roman" w:cs="Times New Roman" w:hint="eastAsia"/>
+          <w:sz w:val="24"/>
+          <w:szCs w:val="24"/>
+        </w:rPr>
+        <w:t>的概率。显然这个概率的表达形式以及概率特征都是及其难以获取的，这里我们用一个简单的概率去近似的求取负责的后验概率，这个简单的后验概率被定义为</w:t>
+      </w:r>
+      <m:oMath>
+        <m:sSub>
+          <m:sSubPr>
+            <m:ctrlPr>
+              <w:rPr>
+                <w:rFonts w:ascii="Cambria Math" w:hAnsi="Cambria Math" w:cs="Times New Roman"/>
+                <w:sz w:val="24"/>
+                <w:szCs w:val="24"/>
+              </w:rPr>
+            </m:ctrlPr>
+          </m:sSubPr>
+          <m:e>
+            <m:r>
+              <w:rPr>
+                <w:rFonts w:ascii="Cambria Math" w:hAnsi="Cambria Math" w:cs="Times New Roman" w:hint="eastAsia"/>
+                <w:sz w:val="24"/>
+                <w:szCs w:val="24"/>
+              </w:rPr>
+              <m:t>q</m:t>
+            </m:r>
+          </m:e>
+          <m:sub>
+            <m:r>
+              <m:rPr>
+                <m:sty m:val="p"/>
+              </m:rPr>
+              <w:rPr>
+                <w:rFonts w:ascii="Cambria Math" w:hAnsi="Cambria Math" w:cs="Times New Roman"/>
+                <w:sz w:val="24"/>
+                <w:szCs w:val="24"/>
+              </w:rPr>
+              <m:t>Φ</m:t>
+            </m:r>
+          </m:sub>
+        </m:sSub>
+        <m:d>
+          <m:dPr>
+            <m:ctrlPr>
+              <w:rPr>
+                <w:rFonts w:ascii="Cambria Math" w:hAnsi="Cambria Math" w:cs="Times New Roman"/>
+                <w:i/>
+                <w:sz w:val="24"/>
+                <w:szCs w:val="24"/>
+              </w:rPr>
+            </m:ctrlPr>
+          </m:dPr>
+          <m:e>
+            <m:r>
+              <w:rPr>
+                <w:rFonts w:ascii="Cambria Math" w:hAnsi="Cambria Math" w:cs="Times New Roman"/>
+                <w:sz w:val="24"/>
+                <w:szCs w:val="24"/>
+              </w:rPr>
+              <m:t>z</m:t>
+            </m:r>
+            <m:r>
+              <w:rPr>
+                <w:rFonts w:ascii="Cambria Math" w:hAnsi="Cambria Math" w:cs="Times New Roman"/>
+                <w:sz w:val="24"/>
+                <w:szCs w:val="24"/>
+              </w:rPr>
+              <m:t xml:space="preserve"> | </m:t>
+            </m:r>
+            <m:r>
+              <w:rPr>
+                <w:rFonts w:ascii="Cambria Math" w:hAnsi="Cambria Math" w:cs="Times New Roman"/>
+                <w:sz w:val="24"/>
+                <w:szCs w:val="24"/>
+              </w:rPr>
+              <m:t>x</m:t>
+            </m:r>
+          </m:e>
+        </m:d>
+      </m:oMath>
+      <w:r>
+        <w:rPr>
+          <w:rFonts w:ascii="Times New Roman" w:hAnsi="Times New Roman" w:cs="Times New Roman" w:hint="eastAsia"/>
+          <w:sz w:val="24"/>
+          <w:szCs w:val="24"/>
+        </w:rPr>
+        <w:t>，其概率密度函数形式为卷积神经网络，整个近似优化的过程可以通过变分推断求取。</w:t>
+      </w:r>
+    </w:p>
+    <w:p>
+      <w:pPr>
+        <w:jc w:val="center"/>
+        <w:rPr>
+          <w:rFonts w:ascii="Times New Roman" w:hAnsi="Times New Roman" w:cs="Times New Roman"/>
+          <w:sz w:val="24"/>
+          <w:szCs w:val="24"/>
+        </w:rPr>
+      </w:pPr>
+      <w:r>
+        <w:rPr>
+          <w:rFonts w:ascii="Times New Roman" w:hAnsi="Times New Roman" w:cs="Times New Roman" w:hint="eastAsia"/>
+          <w:noProof/>
+          <w:sz w:val="24"/>
+          <w:szCs w:val="24"/>
+        </w:rPr>
+        <w:drawing>
+          <wp:inline distT="0" distB="0" distL="0" distR="0">
+            <wp:extent cx="2038635" cy="1714739"/>
+            <wp:effectExtent l="0" t="0" r="0" b="0"/>
+            <wp:docPr id="17" name="图片 17"/>
+            <wp:cNvGraphicFramePr>
+              <a:graphicFrameLocks xmlns:a="http://schemas.openxmlformats.org/drawingml/2006/main" noChangeAspect="1"/>
+            </wp:cNvGraphicFramePr>
+            <a:graphic xmlns:a="http://schemas.openxmlformats.org/drawingml/2006/main">
+              <a:graphicData uri="http://schemas.openxmlformats.org/drawingml/2006/picture">
+                <pic:pic xmlns:pic="http://schemas.openxmlformats.org/drawingml/2006/picture">
+                  <pic:nvPicPr>
+                    <pic:cNvPr id="17" name="F201D3A.tmp"/>
+                    <pic:cNvPicPr/>
+                  </pic:nvPicPr>
+                  <pic:blipFill>
+                    <a:blip r:embed="rId12">
+                      <a:extLst>
+                        <a:ext uri="{28A0092B-C50C-407E-A947-70E740481C1C}">
+                          <a14:useLocalDpi xmlns:a14="http://schemas.microsoft.com/office/drawing/2010/main" val="0"/>
+                        </a:ext>
+                      </a:extLst>
+                    </a:blip>
+                    <a:stretch>
+                      <a:fillRect/>
+                    </a:stretch>
+                  </pic:blipFill>
+                  <pic:spPr>
+                    <a:xfrm>
+                      <a:off x="0" y="0"/>
+                      <a:ext cx="2038635" cy="1714739"/>
+                    </a:xfrm>
+                    <a:prstGeom prst="rect">
+                      <a:avLst/>
+                    </a:prstGeom>
+                  </pic:spPr>
+                </pic:pic>
+              </a:graphicData>
+            </a:graphic>
+          </wp:inline>
+        </w:drawing>
+      </w:r>
+    </w:p>
+    <w:p>
+      <w:pPr>
+        <w:jc w:val="center"/>
+        <w:rPr>
+          <w:rFonts w:ascii="Times New Roman" w:hAnsi="Times New Roman" w:cs="Times New Roman"/>
+          <w:szCs w:val="24"/>
+        </w:rPr>
+      </w:pPr>
+      <w:r>
+        <w:rPr>
+          <w:rFonts w:ascii="Times New Roman" w:hAnsi="Times New Roman" w:cs="Times New Roman" w:hint="eastAsia"/>
+          <w:szCs w:val="24"/>
+        </w:rPr>
+        <w:t>图</w:t>
+      </w:r>
+      <w:r>
+        <w:rPr>
+          <w:rFonts w:ascii="Times New Roman" w:hAnsi="Times New Roman" w:cs="Times New Roman" w:hint="eastAsia"/>
+          <w:szCs w:val="24"/>
+        </w:rPr>
+        <w:t>3.4.</w:t>
+      </w:r>
+      <w:r>
+        <w:rPr>
+          <w:rFonts w:ascii="Times New Roman" w:hAnsi="Times New Roman" w:cs="Times New Roman"/>
+          <w:szCs w:val="24"/>
+        </w:rPr>
+        <w:t xml:space="preserve"> </w:t>
+      </w:r>
+      <w:r>
+        <w:rPr>
+          <w:rFonts w:ascii="Times New Roman" w:hAnsi="Times New Roman" w:cs="Times New Roman" w:hint="eastAsia"/>
+          <w:szCs w:val="24"/>
+        </w:rPr>
+        <w:t>概率观测模型</w:t>
+      </w:r>
+    </w:p>
+    <w:p>
+      <w:pPr>
+        <w:spacing w:line="400" w:lineRule="exact"/>
+        <w:ind w:firstLineChars="177" w:firstLine="425"/>
+        <w:jc w:val="left"/>
+        <w:rPr>
+          <w:rFonts w:ascii="Times New Roman" w:hAnsi="Times New Roman" w:cs="Times New Roman" w:hint="eastAsia"/>
+          <w:sz w:val="24"/>
+          <w:szCs w:val="24"/>
+        </w:rPr>
+      </w:pPr>
+      <w:r>
+        <w:rPr>
+          <w:rFonts w:ascii="Times New Roman" w:hAnsi="Times New Roman" w:cs="Times New Roman" w:hint="eastAsia"/>
+          <w:sz w:val="24"/>
+          <w:szCs w:val="24"/>
+        </w:rPr>
+        <w:t>本章</w:t>
+      </w:r>
+      <w:r>
+        <w:rPr>
+          <w:rFonts w:ascii="Times New Roman" w:hAnsi="Times New Roman" w:cs="Times New Roman" w:hint="eastAsia"/>
+          <w:sz w:val="24"/>
+          <w:szCs w:val="24"/>
+        </w:rPr>
+        <w:t>前两个小节将会介绍变分推断以及变分自编码器的基本原理，其后的章节将其运用与</w:t>
+      </w:r>
+      <w:r>
+        <w:rPr>
+          <w:rFonts w:ascii="Times New Roman" w:hAnsi="Times New Roman" w:cs="Times New Roman"/>
+          <w:sz w:val="24"/>
+          <w:szCs w:val="24"/>
+        </w:rPr>
+        <w:t>UVDASSB</w:t>
+      </w:r>
+      <w:r>
+        <w:rPr>
+          <w:rFonts w:ascii="Times New Roman" w:hAnsi="Times New Roman" w:cs="Times New Roman" w:hint="eastAsia"/>
+          <w:sz w:val="24"/>
+          <w:szCs w:val="24"/>
+        </w:rPr>
+        <w:t>数据集最后实现视频数据的空间变换以及数据压缩的两个目的。</w:t>
+      </w:r>
+    </w:p>
+    <w:p>
+      <w:pPr>
+        <w:pStyle w:val="a7"/>
+        <w:spacing w:before="240" w:after="120"/>
+        <w:ind w:left="357" w:firstLineChars="0" w:hanging="357"/>
         <w:rPr>
           <w:rFonts w:ascii="黑体" w:eastAsia="黑体" w:hAnsi="黑体"/>
           <w:sz w:val="30"/>
           <w:szCs w:val="30"/>
         </w:rPr>
-        <w:t xml:space="preserve"> </w:t>
-      </w:r>
+      </w:pPr>
       <w:r>
         <w:rPr>
           <w:rFonts w:ascii="黑体" w:eastAsia="黑体" w:hAnsi="黑体" w:hint="eastAsia"/>
           <w:sz w:val="30"/>
           <w:szCs w:val="30"/>
         </w:rPr>
-        <w:t>变分贝叶斯推导</w:t>
+        <w:t>3.2.1.</w:t>
+      </w:r>
+      <w:r>
+        <w:rPr>
+          <w:rFonts w:ascii="黑体" w:eastAsia="黑体" w:hAnsi="黑体"/>
+          <w:sz w:val="30"/>
+          <w:szCs w:val="30"/>
+        </w:rPr>
+        <w:t xml:space="preserve"> </w:t>
+      </w:r>
+      <w:r>
+        <w:rPr>
+          <w:rFonts w:ascii="黑体" w:eastAsia="黑体" w:hAnsi="黑体" w:hint="eastAsia"/>
+          <w:sz w:val="30"/>
+          <w:szCs w:val="30"/>
+        </w:rPr>
+        <w:t>变分推断基本原理</w:t>
+      </w:r>
+    </w:p>
+    <w:p>
+      <w:pPr>
+        <w:pStyle w:val="a7"/>
+        <w:spacing w:before="240" w:after="120"/>
+        <w:ind w:left="357" w:firstLineChars="0" w:hanging="357"/>
+        <w:rPr>
+          <w:rFonts w:ascii="黑体" w:eastAsia="黑体" w:hAnsi="黑体"/>
+          <w:sz w:val="30"/>
+          <w:szCs w:val="30"/>
+        </w:rPr>
+      </w:pPr>
+      <w:r>
+        <w:rPr>
+          <w:rFonts w:ascii="黑体" w:eastAsia="黑体" w:hAnsi="黑体" w:hint="eastAsia"/>
+          <w:sz w:val="30"/>
+          <w:szCs w:val="30"/>
+        </w:rPr>
+        <w:t>3.2.2.</w:t>
+      </w:r>
+      <w:r>
+        <w:rPr>
+          <w:rFonts w:ascii="黑体" w:eastAsia="黑体" w:hAnsi="黑体"/>
+          <w:sz w:val="30"/>
+          <w:szCs w:val="30"/>
+        </w:rPr>
+        <w:t xml:space="preserve"> </w:t>
+      </w:r>
+      <w:r>
+        <w:rPr>
+          <w:rFonts w:ascii="黑体" w:eastAsia="黑体" w:hAnsi="黑体" w:hint="eastAsia"/>
+          <w:sz w:val="30"/>
+          <w:szCs w:val="30"/>
+        </w:rPr>
+        <w:t>变分自动编码器</w:t>
+      </w:r>
+      <w:r>
+        <w:rPr>
+          <w:rFonts w:ascii="黑体" w:eastAsia="黑体" w:hAnsi="黑体" w:hint="eastAsia"/>
+          <w:sz w:val="30"/>
+          <w:szCs w:val="30"/>
+        </w:rPr>
+        <w:t>原理</w:t>
+      </w:r>
+    </w:p>
+    <w:p>
+      <w:pPr>
+        <w:pStyle w:val="a7"/>
+        <w:spacing w:before="240" w:after="120"/>
+        <w:ind w:left="357" w:firstLineChars="0" w:hanging="357"/>
+        <w:rPr>
+          <w:rFonts w:ascii="黑体" w:eastAsia="黑体" w:hAnsi="黑体"/>
+          <w:sz w:val="30"/>
+          <w:szCs w:val="30"/>
+        </w:rPr>
+      </w:pPr>
+    </w:p>
+    <w:p>
+      <w:pPr>
+        <w:pStyle w:val="a7"/>
+        <w:spacing w:before="240" w:after="120"/>
+        <w:ind w:left="357" w:firstLineChars="0" w:hanging="357"/>
+        <w:rPr>
+          <w:rFonts w:ascii="黑体" w:eastAsia="黑体" w:hAnsi="黑体"/>
+          <w:sz w:val="30"/>
+          <w:szCs w:val="30"/>
+        </w:rPr>
+      </w:pPr>
+      <w:r>
+        <w:rPr>
+          <w:rFonts w:ascii="黑体" w:eastAsia="黑体" w:hAnsi="黑体" w:hint="eastAsia"/>
+          <w:sz w:val="30"/>
+          <w:szCs w:val="30"/>
+        </w:rPr>
+        <w:t>3.3.</w:t>
+      </w:r>
+      <w:r>
+        <w:rPr>
+          <w:rFonts w:ascii="黑体" w:eastAsia="黑体" w:hAnsi="黑体"/>
+          <w:sz w:val="30"/>
+          <w:szCs w:val="30"/>
+        </w:rPr>
+        <w:t xml:space="preserve"> </w:t>
+      </w:r>
+      <w:r>
+        <w:rPr>
+          <w:rFonts w:ascii="黑体" w:eastAsia="黑体" w:hAnsi="黑体" w:hint="eastAsia"/>
+          <w:sz w:val="30"/>
+          <w:szCs w:val="30"/>
+        </w:rPr>
+        <w:t>视频帧空间变换</w:t>
+      </w:r>
+    </w:p>
+    <w:p>
+      <w:pPr>
+        <w:pStyle w:val="a7"/>
+        <w:spacing w:before="240" w:after="120"/>
+        <w:ind w:left="357" w:firstLineChars="0" w:hanging="357"/>
+        <w:rPr>
+          <w:rFonts w:ascii="黑体" w:eastAsia="黑体" w:hAnsi="黑体"/>
+          <w:sz w:val="30"/>
+          <w:szCs w:val="30"/>
+        </w:rPr>
+      </w:pPr>
+      <w:r>
+        <w:rPr>
+          <w:rFonts w:ascii="黑体" w:eastAsia="黑体" w:hAnsi="黑体" w:hint="eastAsia"/>
+          <w:sz w:val="30"/>
+          <w:szCs w:val="30"/>
+        </w:rPr>
+        <w:t>3.3.1.</w:t>
+      </w:r>
+      <w:r>
+        <w:rPr>
+          <w:rFonts w:ascii="黑体" w:eastAsia="黑体" w:hAnsi="黑体"/>
+          <w:sz w:val="30"/>
+          <w:szCs w:val="30"/>
+        </w:rPr>
+        <w:t xml:space="preserve"> </w:t>
+      </w:r>
+      <w:r>
+        <w:rPr>
+          <w:rFonts w:ascii="黑体" w:eastAsia="黑体" w:hAnsi="黑体" w:hint="eastAsia"/>
+          <w:sz w:val="30"/>
+          <w:szCs w:val="30"/>
+        </w:rPr>
+        <w:t>变分自动编码器参数学习</w:t>
       </w:r>
       <w:bookmarkStart w:id="0" w:name="_GoBack"/>
       <w:bookmarkEnd w:id="0"/>
@@ -3098,7 +4372,7 @@
           <w:sz w:val="30"/>
           <w:szCs w:val="30"/>
         </w:rPr>
-        <w:t>3.2.1.</w:t>
+        <w:t>3.3.2.</w:t>
       </w:r>
       <w:r>
         <w:rPr>
@@ -3114,7 +4388,7 @@
           <w:sz w:val="30"/>
           <w:szCs w:val="30"/>
         </w:rPr>
-        <w:t>变分贝叶斯推导</w:t>
+        <w:t>视频帧空间变换</w:t>
       </w:r>
     </w:p>
     <w:p>
@@ -3124,42 +4398,6 @@
         <w:ind w:left="357" w:firstLineChars="0" w:hanging="357"/>
         <w:rPr>
           <w:rFonts w:ascii="黑体" w:eastAsia="黑体" w:hAnsi="黑体"/>
-          <w:sz w:val="30"/>
-          <w:szCs w:val="30"/>
-        </w:rPr>
-      </w:pPr>
-      <w:r>
-        <w:rPr>
-          <w:rFonts w:ascii="黑体" w:eastAsia="黑体" w:hAnsi="黑体" w:hint="eastAsia"/>
-          <w:sz w:val="30"/>
-          <w:szCs w:val="30"/>
-        </w:rPr>
-        <w:t>3.2.2.</w:t>
-      </w:r>
-      <w:r>
-        <w:rPr>
-          <w:rFonts w:ascii="黑体" w:eastAsia="黑体" w:hAnsi="黑体"/>
-          <w:sz w:val="30"/>
-          <w:szCs w:val="30"/>
-        </w:rPr>
-        <w:t xml:space="preserve"> </w:t>
-      </w:r>
-      <w:r>
-        <w:rPr>
-          <w:rFonts w:ascii="黑体" w:eastAsia="黑体" w:hAnsi="黑体" w:hint="eastAsia"/>
-          <w:sz w:val="30"/>
-          <w:szCs w:val="30"/>
-        </w:rPr>
-        <w:t>变分自动编码器</w:t>
-      </w:r>
-    </w:p>
-    <w:p>
-      <w:pPr>
-        <w:pStyle w:val="a7"/>
-        <w:spacing w:before="240" w:after="120"/>
-        <w:ind w:left="357" w:firstLineChars="0" w:hanging="357"/>
-        <w:rPr>
-          <w:rFonts w:ascii="黑体" w:eastAsia="黑体" w:hAnsi="黑体" w:hint="eastAsia"/>
           <w:sz w:val="30"/>
           <w:szCs w:val="30"/>
         </w:rPr>
@@ -3182,126 +4420,7 @@
           <w:sz w:val="30"/>
           <w:szCs w:val="30"/>
         </w:rPr>
-        <w:t>3.3.</w:t>
-      </w:r>
-      <w:r>
-        <w:rPr>
-          <w:rFonts w:ascii="黑体" w:eastAsia="黑体" w:hAnsi="黑体"/>
-          <w:sz w:val="30"/>
-          <w:szCs w:val="30"/>
-        </w:rPr>
-        <w:t xml:space="preserve"> </w:t>
-      </w:r>
-      <w:r>
-        <w:rPr>
-          <w:rFonts w:ascii="黑体" w:eastAsia="黑体" w:hAnsi="黑体" w:hint="eastAsia"/>
-          <w:sz w:val="30"/>
-          <w:szCs w:val="30"/>
-        </w:rPr>
-        <w:t>视频帧空间变换</w:t>
-      </w:r>
-    </w:p>
-    <w:p>
-      <w:pPr>
-        <w:pStyle w:val="a7"/>
-        <w:spacing w:before="240" w:after="120"/>
-        <w:ind w:left="357" w:firstLineChars="0" w:hanging="357"/>
-        <w:rPr>
-          <w:rFonts w:ascii="黑体" w:eastAsia="黑体" w:hAnsi="黑体"/>
-          <w:sz w:val="30"/>
-          <w:szCs w:val="30"/>
-        </w:rPr>
-      </w:pPr>
-      <w:r>
-        <w:rPr>
-          <w:rFonts w:ascii="黑体" w:eastAsia="黑体" w:hAnsi="黑体" w:hint="eastAsia"/>
-          <w:sz w:val="30"/>
-          <w:szCs w:val="30"/>
-        </w:rPr>
-        <w:t>3.3.1.</w:t>
-      </w:r>
-      <w:r>
-        <w:rPr>
-          <w:rFonts w:ascii="黑体" w:eastAsia="黑体" w:hAnsi="黑体"/>
-          <w:sz w:val="30"/>
-          <w:szCs w:val="30"/>
-        </w:rPr>
-        <w:t xml:space="preserve"> </w:t>
-      </w:r>
-      <w:r>
-        <w:rPr>
-          <w:rFonts w:ascii="黑体" w:eastAsia="黑体" w:hAnsi="黑体" w:hint="eastAsia"/>
-          <w:sz w:val="30"/>
-          <w:szCs w:val="30"/>
-        </w:rPr>
-        <w:t>变分自动编码器结构</w:t>
-      </w:r>
-    </w:p>
-    <w:p>
-      <w:pPr>
-        <w:pStyle w:val="a7"/>
-        <w:spacing w:before="240" w:after="120"/>
-        <w:ind w:left="357" w:firstLineChars="0" w:hanging="357"/>
-        <w:rPr>
-          <w:rFonts w:ascii="黑体" w:eastAsia="黑体" w:hAnsi="黑体"/>
-          <w:sz w:val="30"/>
-          <w:szCs w:val="30"/>
-        </w:rPr>
-      </w:pPr>
-      <w:r>
-        <w:rPr>
-          <w:rFonts w:ascii="黑体" w:eastAsia="黑体" w:hAnsi="黑体" w:hint="eastAsia"/>
-          <w:sz w:val="30"/>
-          <w:szCs w:val="30"/>
-        </w:rPr>
-        <w:t>3.3.2.</w:t>
-      </w:r>
-      <w:r>
-        <w:rPr>
-          <w:rFonts w:ascii="黑体" w:eastAsia="黑体" w:hAnsi="黑体"/>
-          <w:sz w:val="30"/>
-          <w:szCs w:val="30"/>
-        </w:rPr>
-        <w:t xml:space="preserve"> </w:t>
-      </w:r>
-      <w:r>
-        <w:rPr>
-          <w:rFonts w:ascii="黑体" w:eastAsia="黑体" w:hAnsi="黑体" w:hint="eastAsia"/>
-          <w:sz w:val="30"/>
-          <w:szCs w:val="30"/>
-        </w:rPr>
-        <w:t>视频帧空间变换</w:t>
-      </w:r>
-    </w:p>
-    <w:p>
-      <w:pPr>
-        <w:pStyle w:val="a7"/>
-        <w:spacing w:before="240" w:after="120"/>
-        <w:ind w:left="357" w:firstLineChars="0" w:hanging="357"/>
-        <w:rPr>
-          <w:rFonts w:ascii="黑体" w:eastAsia="黑体" w:hAnsi="黑体" w:hint="eastAsia"/>
-          <w:sz w:val="30"/>
-          <w:szCs w:val="30"/>
-        </w:rPr>
-      </w:pPr>
-    </w:p>
-    <w:p>
-      <w:pPr>
-        <w:pStyle w:val="a7"/>
-        <w:spacing w:before="240" w:after="120"/>
-        <w:ind w:left="357" w:firstLineChars="0" w:hanging="357"/>
-        <w:rPr>
-          <w:rFonts w:ascii="黑体" w:eastAsia="黑体" w:hAnsi="黑体" w:hint="eastAsia"/>
-          <w:sz w:val="30"/>
-          <w:szCs w:val="30"/>
-        </w:rPr>
-      </w:pPr>
-      <w:r>
-        <w:rPr>
-          <w:rFonts w:ascii="黑体" w:eastAsia="黑体" w:hAnsi="黑体" w:hint="eastAsia"/>
-          <w:sz w:val="30"/>
-          <w:szCs w:val="30"/>
-        </w:rPr>
+        <w:lastRenderedPageBreak/>
         <w:t>3.4.</w:t>
       </w:r>
       <w:r>

</xml_diff>